<commit_message>
Minor installation instructions update.
</commit_message>
<xml_diff>
--- a/installers/Windows_10/Windows_Python_installation_for_NRAPOpenIAM.docx
+++ b/installers/Windows_10/Windows_Python_installation_for_NRAPOpenIAM.docx
@@ -1,6 +1,6 @@
 
 <file path=word/document.xml><?xml version="1.0" encoding="utf-8"?>
-<w:document xmlns:wpc="http://schemas.microsoft.com/office/word/2010/wordprocessingCanvas" xmlns:cx="http://schemas.microsoft.com/office/drawing/2014/chartex" xmlns:cx1="http://schemas.microsoft.com/office/drawing/2015/9/8/chartex" xmlns:cx2="http://schemas.microsoft.com/office/drawing/2015/10/21/chartex" xmlns:cx3="http://schemas.microsoft.com/office/drawing/2016/5/9/chartex" xmlns:cx4="http://schemas.microsoft.com/office/drawing/2016/5/10/chartex" xmlns:cx5="http://schemas.microsoft.com/office/drawing/2016/5/11/chartex" xmlns:cx6="http://schemas.microsoft.com/office/drawing/2016/5/12/chartex" xmlns:cx7="http://schemas.microsoft.com/office/drawing/2016/5/13/chartex" xmlns:cx8="http://schemas.microsoft.com/office/drawing/2016/5/14/chartex" xmlns:mc="http://schemas.openxmlformats.org/markup-compatibility/2006" xmlns:aink="http://schemas.microsoft.com/office/drawing/2016/ink" xmlns:am3d="http://schemas.microsoft.com/office/drawing/2017/model3d" xmlns:o="urn:schemas-microsoft-com:office:office" xmlns:r="http://schemas.openxmlformats.org/officeDocument/2006/relationships" xmlns:m="http://schemas.openxmlformats.org/officeDocument/2006/math" xmlns:v="urn:schemas-microsoft-com:vml" xmlns:wp14="http://schemas.microsoft.com/office/word/2010/wordprocessingDrawing" xmlns:wp="http://schemas.openxmlformats.org/drawingml/2006/wordprocessingDrawing" xmlns:w10="urn:schemas-microsoft-com:office:word" xmlns:w="http://schemas.openxmlformats.org/wordprocessingml/2006/main" xmlns:w14="http://schemas.microsoft.com/office/word/2010/wordml" xmlns:w15="http://schemas.microsoft.com/office/word/2012/wordml" xmlns:w16cex="http://schemas.microsoft.com/office/word/2018/wordml/cex" xmlns:w16cid="http://schemas.microsoft.com/office/word/2016/wordml/cid" xmlns:w16="http://schemas.microsoft.com/office/word/2018/wordml" xmlns:w16sdtdh="http://schemas.microsoft.com/office/word/2020/wordml/sdtdatahash" xmlns:w16se="http://schemas.microsoft.com/office/word/2015/wordml/symex" xmlns:wpg="http://schemas.microsoft.com/office/word/2010/wordprocessingGroup" xmlns:wpi="http://schemas.microsoft.com/office/word/2010/wordprocessingInk" xmlns:wne="http://schemas.microsoft.com/office/word/2006/wordml" xmlns:wps="http://schemas.microsoft.com/office/word/2010/wordprocessingShape" mc:Ignorable="w14 w15 w16se w16cid w16 w16cex w16sdtdh wp14">
+<w:document xmlns:wpc="http://schemas.microsoft.com/office/word/2010/wordprocessingCanvas" xmlns:cx="http://schemas.microsoft.com/office/drawing/2014/chartex" xmlns:cx1="http://schemas.microsoft.com/office/drawing/2015/9/8/chartex" xmlns:cx2="http://schemas.microsoft.com/office/drawing/2015/10/21/chartex" xmlns:cx3="http://schemas.microsoft.com/office/drawing/2016/5/9/chartex" xmlns:cx4="http://schemas.microsoft.com/office/drawing/2016/5/10/chartex" xmlns:cx5="http://schemas.microsoft.com/office/drawing/2016/5/11/chartex" xmlns:cx6="http://schemas.microsoft.com/office/drawing/2016/5/12/chartex" xmlns:cx7="http://schemas.microsoft.com/office/drawing/2016/5/13/chartex" xmlns:cx8="http://schemas.microsoft.com/office/drawing/2016/5/14/chartex" xmlns:mc="http://schemas.openxmlformats.org/markup-compatibility/2006" xmlns:aink="http://schemas.microsoft.com/office/drawing/2016/ink" xmlns:am3d="http://schemas.microsoft.com/office/drawing/2017/model3d" xmlns:o="urn:schemas-microsoft-com:office:office" xmlns:oel="http://schemas.microsoft.com/office/2019/extlst" xmlns:r="http://schemas.openxmlformats.org/officeDocument/2006/relationships" xmlns:m="http://schemas.openxmlformats.org/officeDocument/2006/math" xmlns:v="urn:schemas-microsoft-com:vml" xmlns:wp14="http://schemas.microsoft.com/office/word/2010/wordprocessingDrawing" xmlns:wp="http://schemas.openxmlformats.org/drawingml/2006/wordprocessingDrawing" xmlns:w10="urn:schemas-microsoft-com:office:word" xmlns:w="http://schemas.openxmlformats.org/wordprocessingml/2006/main" xmlns:w14="http://schemas.microsoft.com/office/word/2010/wordml" xmlns:w15="http://schemas.microsoft.com/office/word/2012/wordml" xmlns:w16cex="http://schemas.microsoft.com/office/word/2018/wordml/cex" xmlns:w16cid="http://schemas.microsoft.com/office/word/2016/wordml/cid" xmlns:w16="http://schemas.microsoft.com/office/word/2018/wordml" xmlns:w16sdtdh="http://schemas.microsoft.com/office/word/2020/wordml/sdtdatahash" xmlns:w16se="http://schemas.microsoft.com/office/word/2015/wordml/symex" xmlns:wpg="http://schemas.microsoft.com/office/word/2010/wordprocessingGroup" xmlns:wpi="http://schemas.microsoft.com/office/word/2010/wordprocessingInk" xmlns:wne="http://schemas.microsoft.com/office/word/2006/wordml" xmlns:wps="http://schemas.microsoft.com/office/word/2010/wordprocessingShape" mc:Ignorable="w14 w15 w16se w16cid w16 w16cex w16sdtdh wp14">
   <w:body>
     <w:p>
       <w:pPr>
@@ -318,8 +318,13 @@
           <w:numId w:val="1"/>
         </w:numPr>
       </w:pPr>
-      <w:r>
-        <w:t>Again make the same selections and click “Install”. Wait until the installation is complete.</w:t>
+      <w:proofErr w:type="gramStart"/>
+      <w:r>
+        <w:t>Again</w:t>
+      </w:r>
+      <w:proofErr w:type="gramEnd"/>
+      <w:r>
+        <w:t xml:space="preserve"> make the same selections and click “Install”. Wait until the installation is complete.</w:t>
       </w:r>
     </w:p>
     <w:p>
@@ -363,8 +368,13 @@
         <w:pStyle w:val="ListParagraph"/>
       </w:pPr>
       <w:r>
-        <w:t>python -m pip install --user --upgrade pip</w:t>
-      </w:r>
+        <w:t xml:space="preserve">python -m pip install --user --upgrade </w:t>
+      </w:r>
+      <w:proofErr w:type="gramStart"/>
+      <w:r>
+        <w:t>pip</w:t>
+      </w:r>
+      <w:proofErr w:type="gramEnd"/>
     </w:p>
     <w:p>
       <w:pPr>
@@ -385,7 +395,15 @@
         <w:t xml:space="preserve">some </w:t>
       </w:r>
       <w:r>
-        <w:t xml:space="preserve">newer versions of pip available. Ignore those messages. After pip is updated it should be a version at least </w:t>
+        <w:t xml:space="preserve">newer versions of pip available. Ignore those messages. After pip is </w:t>
+      </w:r>
+      <w:proofErr w:type="gramStart"/>
+      <w:r>
+        <w:t>updated</w:t>
+      </w:r>
+      <w:proofErr w:type="gramEnd"/>
+      <w:r>
+        <w:t xml:space="preserve"> it should be a version at least </w:t>
       </w:r>
       <w:r>
         <w:t>22.0.4</w:t>
@@ -403,10 +421,34 @@
         </w:numPr>
       </w:pPr>
       <w:r>
-        <w:t>Next type the following command in command prompt</w:t>
-      </w:r>
-      <w:r>
-        <w:t xml:space="preserve"> and press Enter</w:t>
+        <w:t>I</w:t>
+      </w:r>
+      <w:r>
+        <w:t>n command prompt</w:t>
+      </w:r>
+      <w:r>
+        <w:t xml:space="preserve"> p</w:t>
+      </w:r>
+      <w:r>
+        <w:t>roceed to the folder “</w:t>
+      </w:r>
+      <w:r>
+        <w:t>installers/Windows_10</w:t>
+      </w:r>
+      <w:r>
+        <w:t>” in the distribution of the tool</w:t>
+      </w:r>
+      <w:r>
+        <w:t>.</w:t>
+      </w:r>
+      <w:r>
+        <w:t xml:space="preserve"> </w:t>
+      </w:r>
+      <w:r>
+        <w:t xml:space="preserve">Next type the following command </w:t>
+      </w:r>
+      <w:r>
+        <w:t>and press Enter</w:t>
       </w:r>
       <w:r>
         <w:t>:</w:t>
@@ -417,8 +459,13 @@
         <w:pStyle w:val="ListParagraph"/>
       </w:pPr>
       <w:r>
-        <w:t>python -m pip install --user -r lib_reqs.txt</w:t>
-      </w:r>
+        <w:t xml:space="preserve">python -m pip install --user -r </w:t>
+      </w:r>
+      <w:proofErr w:type="gramStart"/>
+      <w:r>
+        <w:t>lib_reqs.txt</w:t>
+      </w:r>
+      <w:proofErr w:type="gramEnd"/>
     </w:p>
     <w:p>
       <w:pPr>
@@ -464,21 +511,37 @@
       <w:pPr>
         <w:pStyle w:val="ListParagraph"/>
       </w:pPr>
+      <w:r>
+        <w:t>jupyter~=1.0.0</w:t>
+      </w:r>
+    </w:p>
+    <w:p>
+      <w:pPr>
+        <w:pStyle w:val="ListParagraph"/>
+      </w:pPr>
+      <w:r>
+        <w:t>notebook~=6.4.8</w:t>
+      </w:r>
+    </w:p>
+    <w:p>
+      <w:pPr>
+        <w:pStyle w:val="ListParagraph"/>
+      </w:pPr>
       <w:proofErr w:type="spellStart"/>
       <w:r>
-        <w:t>jupyter</w:t>
+        <w:t>keras</w:t>
       </w:r>
       <w:proofErr w:type="spellEnd"/>
       <w:r>
-        <w:t>~=1.0.0</w:t>
-      </w:r>
-    </w:p>
-    <w:p>
-      <w:pPr>
-        <w:pStyle w:val="ListParagraph"/>
-      </w:pPr>
-      <w:r>
-        <w:t>notebook~=6.4.8</w:t>
+        <w:t>~=2.6.0</w:t>
+      </w:r>
+    </w:p>
+    <w:p>
+      <w:pPr>
+        <w:pStyle w:val="ListParagraph"/>
+      </w:pPr>
+      <w:r>
+        <w:t>matplotlib~=3.5.1</w:t>
       </w:r>
     </w:p>
     <w:p>
@@ -487,19 +550,19 @@
       </w:pPr>
       <w:proofErr w:type="spellStart"/>
       <w:r>
-        <w:t>keras</w:t>
+        <w:t>numpy</w:t>
       </w:r>
       <w:proofErr w:type="spellEnd"/>
       <w:r>
-        <w:t>~=2.6.0</w:t>
-      </w:r>
-    </w:p>
-    <w:p>
-      <w:pPr>
-        <w:pStyle w:val="ListParagraph"/>
-      </w:pPr>
-      <w:r>
-        <w:t>matplotlib~=3.5.1</w:t>
+        <w:t>&gt;=1.19.2</w:t>
+      </w:r>
+    </w:p>
+    <w:p>
+      <w:pPr>
+        <w:pStyle w:val="ListParagraph"/>
+      </w:pPr>
+      <w:r>
+        <w:t>pandas~=1.4.1</w:t>
       </w:r>
     </w:p>
     <w:p>
@@ -508,19 +571,11 @@
       </w:pPr>
       <w:proofErr w:type="spellStart"/>
       <w:r>
-        <w:t>numpy</w:t>
+        <w:t>pmw</w:t>
       </w:r>
       <w:proofErr w:type="spellEnd"/>
       <w:r>
-        <w:t>&gt;=1.19.2</w:t>
-      </w:r>
-    </w:p>
-    <w:p>
-      <w:pPr>
-        <w:pStyle w:val="ListParagraph"/>
-      </w:pPr>
-      <w:r>
-        <w:t>pandas~=1.4.1</w:t>
+        <w:t>~=2.0.1</w:t>
       </w:r>
     </w:p>
     <w:p>
@@ -529,11 +584,19 @@
       </w:pPr>
       <w:proofErr w:type="spellStart"/>
       <w:r>
-        <w:t>pmw</w:t>
+        <w:t>pyyaml</w:t>
       </w:r>
       <w:proofErr w:type="spellEnd"/>
       <w:r>
-        <w:t>~=2.0.1</w:t>
+        <w:t>~=6.0</w:t>
+      </w:r>
+    </w:p>
+    <w:p>
+      <w:pPr>
+        <w:pStyle w:val="ListParagraph"/>
+      </w:pPr>
+      <w:r>
+        <w:t>scikit-learn~=1.0.2</w:t>
       </w:r>
     </w:p>
     <w:p>
@@ -542,19 +605,11 @@
       </w:pPr>
       <w:proofErr w:type="spellStart"/>
       <w:r>
-        <w:t>pyyaml</w:t>
+        <w:t>scipy</w:t>
       </w:r>
       <w:proofErr w:type="spellEnd"/>
       <w:r>
-        <w:t>~=6.0</w:t>
-      </w:r>
-    </w:p>
-    <w:p>
-      <w:pPr>
-        <w:pStyle w:val="ListParagraph"/>
-      </w:pPr>
-      <w:r>
-        <w:t>scikit-learn~=1.0.2</w:t>
+        <w:t>~=1.7.3</w:t>
       </w:r>
     </w:p>
     <w:p>
@@ -563,11 +618,27 @@
       </w:pPr>
       <w:proofErr w:type="spellStart"/>
       <w:r>
-        <w:t>scipy</w:t>
+        <w:t>setuptools</w:t>
       </w:r>
       <w:proofErr w:type="spellEnd"/>
       <w:r>
-        <w:t>~=1.7.3</w:t>
+        <w:t>~=58.0.4</w:t>
+      </w:r>
+    </w:p>
+    <w:p>
+      <w:pPr>
+        <w:pStyle w:val="ListParagraph"/>
+      </w:pPr>
+      <w:r>
+        <w:t>six&gt;=1.15.0</w:t>
+      </w:r>
+    </w:p>
+    <w:p>
+      <w:pPr>
+        <w:pStyle w:val="ListParagraph"/>
+      </w:pPr>
+      <w:r>
+        <w:t>sphinx~=4.4.0</w:t>
       </w:r>
     </w:p>
     <w:p>
@@ -576,27 +647,11 @@
       </w:pPr>
       <w:proofErr w:type="spellStart"/>
       <w:r>
-        <w:t>setuptools</w:t>
+        <w:t>spyder</w:t>
       </w:r>
       <w:proofErr w:type="spellEnd"/>
       <w:r>
-        <w:t>~=58.0.4</w:t>
-      </w:r>
-    </w:p>
-    <w:p>
-      <w:pPr>
-        <w:pStyle w:val="ListParagraph"/>
-      </w:pPr>
-      <w:r>
-        <w:t>six&gt;=1.15.0</w:t>
-      </w:r>
-    </w:p>
-    <w:p>
-      <w:pPr>
-        <w:pStyle w:val="ListParagraph"/>
-      </w:pPr>
-      <w:r>
-        <w:t>sphinx~=4.4.0</w:t>
+        <w:t>~=5.1.5</w:t>
       </w:r>
     </w:p>
     <w:p>
@@ -605,11 +660,11 @@
       </w:pPr>
       <w:proofErr w:type="spellStart"/>
       <w:r>
-        <w:t>spyder</w:t>
+        <w:t>tensorboard</w:t>
       </w:r>
       <w:proofErr w:type="spellEnd"/>
       <w:r>
-        <w:t>~=5.1.5</w:t>
+        <w:t>==2.6.0</w:t>
       </w:r>
     </w:p>
     <w:p>
@@ -618,7 +673,7 @@
       </w:pPr>
       <w:proofErr w:type="spellStart"/>
       <w:r>
-        <w:t>tensorboard</w:t>
+        <w:t>tensorflow</w:t>
       </w:r>
       <w:proofErr w:type="spellEnd"/>
       <w:r>
@@ -629,21 +684,16 @@
       <w:pPr>
         <w:pStyle w:val="ListParagraph"/>
       </w:pPr>
-      <w:proofErr w:type="spellStart"/>
-      <w:r>
-        <w:t>tensorflow</w:t>
-      </w:r>
-      <w:proofErr w:type="spellEnd"/>
-      <w:r>
-        <w:t>==2.6.0</w:t>
-      </w:r>
-    </w:p>
-    <w:p>
-      <w:pPr>
-        <w:pStyle w:val="ListParagraph"/>
-      </w:pPr>
       <w:r>
         <w:t>wheel~=0.35.1</w:t>
+      </w:r>
+    </w:p>
+    <w:p>
+      <w:pPr>
+        <w:pStyle w:val="ListParagraph"/>
+      </w:pPr>
+      <w:r>
+        <w:t>)</w:t>
       </w:r>
     </w:p>
     <w:p>
@@ -678,7 +728,15 @@
         <w:t xml:space="preserve"> (in order to see it was successful)</w:t>
       </w:r>
       <w:r>
-        <w:t xml:space="preserve"> I recommend to run it in the command line:</w:t>
+        <w:t xml:space="preserve"> I recommend </w:t>
+      </w:r>
+      <w:proofErr w:type="gramStart"/>
+      <w:r>
+        <w:t>to run</w:t>
+      </w:r>
+      <w:proofErr w:type="gramEnd"/>
+      <w:r>
+        <w:t xml:space="preserve"> it in the command line:</w:t>
       </w:r>
     </w:p>
     <w:p>
@@ -688,6 +746,11 @@
       <w:r>
         <w:t>python iam_test.py</w:t>
       </w:r>
+    </w:p>
+    <w:p>
+      <w:pPr>
+        <w:pStyle w:val="ListParagraph"/>
+      </w:pPr>
     </w:p>
     <w:p>
       <w:pPr>
@@ -706,13 +769,27 @@
       </w:r>
       <w:proofErr w:type="spellEnd"/>
       <w:r>
-        <w:t xml:space="preserve"> launcher then it’s possible to run</w:t>
+        <w:t xml:space="preserve"> </w:t>
+      </w:r>
+      <w:proofErr w:type="gramStart"/>
+      <w:r>
+        <w:t>launcher</w:t>
+      </w:r>
+      <w:proofErr w:type="gramEnd"/>
+      <w:r>
+        <w:t xml:space="preserve"> then it’s possible to run</w:t>
       </w:r>
       <w:r>
         <w:t xml:space="preserve"> a python</w:t>
       </w:r>
       <w:r>
-        <w:t xml:space="preserve"> file by double-clicking on it in the file browser but it’s harder to see the output after the tests are complete.</w:t>
+        <w:t xml:space="preserve"> file by double-clicking on it in the file browser but it’s harder to see the output</w:t>
+      </w:r>
+      <w:r>
+        <w:t>(s)</w:t>
+      </w:r>
+      <w:r>
+        <w:t xml:space="preserve"> after the tests are complete.</w:t>
       </w:r>
     </w:p>
     <w:p>
@@ -742,9 +819,6 @@
         <w:t xml:space="preserve"> file browser</w:t>
       </w:r>
       <w:r>
-        <w:t xml:space="preserve"> </w:t>
-      </w:r>
-      <w:r>
         <w:t>.</w:t>
       </w:r>
     </w:p>
@@ -766,7 +840,16 @@
         <w:t xml:space="preserve"> </w:t>
       </w:r>
       <w:r>
-        <w:t>the installation is successful, one can launch GUI by double clicking on it from</w:t>
+        <w:t xml:space="preserve">the installation is successful, one can launch GUI by double clicking on </w:t>
+      </w:r>
+      <w:r>
+        <w:t xml:space="preserve">file </w:t>
+      </w:r>
+      <w:r>
+        <w:t>NRAP_OPENIAM.py</w:t>
+      </w:r>
+      <w:r>
+        <w:t xml:space="preserve"> from</w:t>
       </w:r>
       <w:r>
         <w:t xml:space="preserve"> a</w:t>
@@ -796,7 +879,7 @@
 </file>
 
 <file path=word/numbering.xml><?xml version="1.0" encoding="utf-8"?>
-<w:numbering xmlns:wpc="http://schemas.microsoft.com/office/word/2010/wordprocessingCanvas" xmlns:cx="http://schemas.microsoft.com/office/drawing/2014/chartex" xmlns:cx1="http://schemas.microsoft.com/office/drawing/2015/9/8/chartex" xmlns:cx2="http://schemas.microsoft.com/office/drawing/2015/10/21/chartex" xmlns:cx3="http://schemas.microsoft.com/office/drawing/2016/5/9/chartex" xmlns:cx4="http://schemas.microsoft.com/office/drawing/2016/5/10/chartex" xmlns:cx5="http://schemas.microsoft.com/office/drawing/2016/5/11/chartex" xmlns:cx6="http://schemas.microsoft.com/office/drawing/2016/5/12/chartex" xmlns:cx7="http://schemas.microsoft.com/office/drawing/2016/5/13/chartex" xmlns:cx8="http://schemas.microsoft.com/office/drawing/2016/5/14/chartex" xmlns:mc="http://schemas.openxmlformats.org/markup-compatibility/2006" xmlns:aink="http://schemas.microsoft.com/office/drawing/2016/ink" xmlns:am3d="http://schemas.microsoft.com/office/drawing/2017/model3d" xmlns:o="urn:schemas-microsoft-com:office:office" xmlns:r="http://schemas.openxmlformats.org/officeDocument/2006/relationships" xmlns:m="http://schemas.openxmlformats.org/officeDocument/2006/math" xmlns:v="urn:schemas-microsoft-com:vml" xmlns:wp14="http://schemas.microsoft.com/office/word/2010/wordprocessingDrawing" xmlns:wp="http://schemas.openxmlformats.org/drawingml/2006/wordprocessingDrawing" xmlns:w10="urn:schemas-microsoft-com:office:word" xmlns:w="http://schemas.openxmlformats.org/wordprocessingml/2006/main" xmlns:w14="http://schemas.microsoft.com/office/word/2010/wordml" xmlns:w15="http://schemas.microsoft.com/office/word/2012/wordml" xmlns:w16cex="http://schemas.microsoft.com/office/word/2018/wordml/cex" xmlns:w16cid="http://schemas.microsoft.com/office/word/2016/wordml/cid" xmlns:w16="http://schemas.microsoft.com/office/word/2018/wordml" xmlns:w16sdtdh="http://schemas.microsoft.com/office/word/2020/wordml/sdtdatahash" xmlns:w16se="http://schemas.microsoft.com/office/word/2015/wordml/symex" xmlns:wpg="http://schemas.microsoft.com/office/word/2010/wordprocessingGroup" xmlns:wpi="http://schemas.microsoft.com/office/word/2010/wordprocessingInk" xmlns:wne="http://schemas.microsoft.com/office/word/2006/wordml" xmlns:wps="http://schemas.microsoft.com/office/word/2010/wordprocessingShape" mc:Ignorable="w14 w15 w16se w16cid w16 w16cex w16sdtdh wp14">
+<w:numbering xmlns:wpc="http://schemas.microsoft.com/office/word/2010/wordprocessingCanvas" xmlns:cx="http://schemas.microsoft.com/office/drawing/2014/chartex" xmlns:cx1="http://schemas.microsoft.com/office/drawing/2015/9/8/chartex" xmlns:cx2="http://schemas.microsoft.com/office/drawing/2015/10/21/chartex" xmlns:cx3="http://schemas.microsoft.com/office/drawing/2016/5/9/chartex" xmlns:cx4="http://schemas.microsoft.com/office/drawing/2016/5/10/chartex" xmlns:cx5="http://schemas.microsoft.com/office/drawing/2016/5/11/chartex" xmlns:cx6="http://schemas.microsoft.com/office/drawing/2016/5/12/chartex" xmlns:cx7="http://schemas.microsoft.com/office/drawing/2016/5/13/chartex" xmlns:cx8="http://schemas.microsoft.com/office/drawing/2016/5/14/chartex" xmlns:mc="http://schemas.openxmlformats.org/markup-compatibility/2006" xmlns:aink="http://schemas.microsoft.com/office/drawing/2016/ink" xmlns:am3d="http://schemas.microsoft.com/office/drawing/2017/model3d" xmlns:o="urn:schemas-microsoft-com:office:office" xmlns:oel="http://schemas.microsoft.com/office/2019/extlst" xmlns:r="http://schemas.openxmlformats.org/officeDocument/2006/relationships" xmlns:m="http://schemas.openxmlformats.org/officeDocument/2006/math" xmlns:v="urn:schemas-microsoft-com:vml" xmlns:wp14="http://schemas.microsoft.com/office/word/2010/wordprocessingDrawing" xmlns:wp="http://schemas.openxmlformats.org/drawingml/2006/wordprocessingDrawing" xmlns:w10="urn:schemas-microsoft-com:office:word" xmlns:w="http://schemas.openxmlformats.org/wordprocessingml/2006/main" xmlns:w14="http://schemas.microsoft.com/office/word/2010/wordml" xmlns:w15="http://schemas.microsoft.com/office/word/2012/wordml" xmlns:w16cex="http://schemas.microsoft.com/office/word/2018/wordml/cex" xmlns:w16cid="http://schemas.microsoft.com/office/word/2016/wordml/cid" xmlns:w16="http://schemas.microsoft.com/office/word/2018/wordml" xmlns:w16sdtdh="http://schemas.microsoft.com/office/word/2020/wordml/sdtdatahash" xmlns:w16se="http://schemas.microsoft.com/office/word/2015/wordml/symex" xmlns:wpg="http://schemas.microsoft.com/office/word/2010/wordprocessingGroup" xmlns:wpi="http://schemas.microsoft.com/office/word/2010/wordprocessingInk" xmlns:wne="http://schemas.microsoft.com/office/word/2006/wordml" xmlns:wps="http://schemas.microsoft.com/office/word/2010/wordprocessingShape" mc:Ignorable="w14 w15 w16se w16cid w16 w16cex w16sdtdh wp14">
   <w:abstractNum w:abstractNumId="0" w15:restartNumberingAfterBreak="0">
     <w:nsid w:val="175D0599"/>
     <w:multiLevelType w:val="hybridMultilevel"/>
@@ -886,7 +969,7 @@
       </w:pPr>
     </w:lvl>
   </w:abstractNum>
-  <w:num w:numId="1">
+  <w:num w:numId="1" w16cid:durableId="2004234908">
     <w:abstractNumId w:val="0"/>
   </w:num>
 </w:numbering>
@@ -1352,6 +1435,18 @@
       <w:shd w:val="clear" w:color="auto" w:fill="E1DFDD"/>
     </w:rPr>
   </w:style>
+  <w:style w:type="character" w:styleId="FollowedHyperlink">
+    <w:name w:val="FollowedHyperlink"/>
+    <w:basedOn w:val="DefaultParagraphFont"/>
+    <w:uiPriority w:val="99"/>
+    <w:semiHidden/>
+    <w:unhideWhenUsed/>
+    <w:rsid w:val="00D63926"/>
+    <w:rPr>
+      <w:color w:val="954F72" w:themeColor="followedHyperlink"/>
+      <w:u w:val="single"/>
+    </w:rPr>
+  </w:style>
 </w:styles>
 </file>
 
@@ -1651,9 +1746,12 @@
 </file>
 
 <file path=customXml/item1.xml><?xml version="1.0" encoding="utf-8"?>
-<p:properties xmlns:p="http://schemas.microsoft.com/office/2006/metadata/properties" xmlns:xsi="http://www.w3.org/2001/XMLSchema-instance" xmlns:pc="http://schemas.microsoft.com/office/infopath/2007/PartnerControls">
-  <documentManagement/>
-</p:properties>
+<?mso-contentType ?>
+<FormTemplates xmlns="http://schemas.microsoft.com/sharepoint/v3/contenttype/forms">
+  <Display>DocumentLibraryForm</Display>
+  <Edit>DocumentLibraryForm</Edit>
+  <New>DocumentLibraryForm</New>
+</FormTemplates>
 </file>
 
 <file path=customXml/item2.xml><?xml version="1.0" encoding="utf-8"?>
@@ -1828,27 +1926,15 @@
 </file>
 
 <file path=customXml/item3.xml><?xml version="1.0" encoding="utf-8"?>
-<?mso-contentType ?>
-<FormTemplates xmlns="http://schemas.microsoft.com/sharepoint/v3/contenttype/forms">
-  <Display>DocumentLibraryForm</Display>
-  <Edit>DocumentLibraryForm</Edit>
-  <New>DocumentLibraryForm</New>
-</FormTemplates>
+<p:properties xmlns:p="http://schemas.microsoft.com/office/2006/metadata/properties" xmlns:xsi="http://www.w3.org/2001/XMLSchema-instance" xmlns:pc="http://schemas.microsoft.com/office/infopath/2007/PartnerControls">
+  <documentManagement/>
+</p:properties>
 </file>
 
 <file path=customXml/itemProps1.xml><?xml version="1.0" encoding="utf-8"?>
-<ds:datastoreItem xmlns:ds="http://schemas.openxmlformats.org/officeDocument/2006/customXml" ds:itemID="{43D6ED8D-4210-4394-A412-2DBCB3A73F19}">
+<ds:datastoreItem xmlns:ds="http://schemas.openxmlformats.org/officeDocument/2006/customXml" ds:itemID="{7C92C57D-6B30-4244-B73C-92B50D62A853}">
   <ds:schemaRefs>
-    <ds:schemaRef ds:uri="b2258ea1-49b5-4721-b06c-805d9a4e4ec5"/>
-    <ds:schemaRef ds:uri="http://purl.org/dc/terms/"/>
-    <ds:schemaRef ds:uri="http://schemas.openxmlformats.org/package/2006/metadata/core-properties"/>
-    <ds:schemaRef ds:uri="http://schemas.microsoft.com/office/2006/documentManagement/types"/>
-    <ds:schemaRef ds:uri="http://schemas.microsoft.com/office/infopath/2007/PartnerControls"/>
-    <ds:schemaRef ds:uri="fa87b9b2-fc29-45da-b820-96700d207507"/>
-    <ds:schemaRef ds:uri="http://purl.org/dc/elements/1.1/"/>
-    <ds:schemaRef ds:uri="http://schemas.microsoft.com/office/2006/metadata/properties"/>
-    <ds:schemaRef ds:uri="http://www.w3.org/XML/1998/namespace"/>
-    <ds:schemaRef ds:uri="http://purl.org/dc/dcmitype/"/>
+    <ds:schemaRef ds:uri="http://schemas.microsoft.com/sharepoint/v3/contenttype/forms"/>
   </ds:schemaRefs>
 </ds:datastoreItem>
 </file>
@@ -1873,9 +1959,10 @@
 </file>
 
 <file path=customXml/itemProps3.xml><?xml version="1.0" encoding="utf-8"?>
-<ds:datastoreItem xmlns:ds="http://schemas.openxmlformats.org/officeDocument/2006/customXml" ds:itemID="{7C92C57D-6B30-4244-B73C-92B50D62A853}">
+<ds:datastoreItem xmlns:ds="http://schemas.openxmlformats.org/officeDocument/2006/customXml" ds:itemID="{43D6ED8D-4210-4394-A412-2DBCB3A73F19}">
   <ds:schemaRefs>
-    <ds:schemaRef ds:uri="http://schemas.microsoft.com/sharepoint/v3/contenttype/forms"/>
+    <ds:schemaRef ds:uri="http://schemas.microsoft.com/office/2006/metadata/properties"/>
+    <ds:schemaRef ds:uri="http://schemas.microsoft.com/office/infopath/2007/PartnerControls"/>
   </ds:schemaRefs>
 </ds:datastoreItem>
 </file>
</xml_diff>